<commit_message>
Removes 20 min breaks, changes friday filename.
</commit_message>
<xml_diff>
--- a/01122015 - Expedia, Amazon Local.docx
+++ b/01122015 - Expedia, Amazon Local.docx
@@ -1378,7 +1378,15 @@
                 <w:sz w:val="20"/>
                 <w:szCs w:val="20"/>
               </w:rPr>
-              <w:t>2:40</w:t>
+              <w:t>2:3</w:t>
+            </w:r>
+            <w:r>
+              <w:rPr>
+                <w:rFonts w:ascii="Arial" w:hAnsi="Arial" w:cs="Arial"/>
+                <w:sz w:val="20"/>
+                <w:szCs w:val="20"/>
+              </w:rPr>
+              <w:t>0</w:t>
             </w:r>
           </w:p>
         </w:tc>
@@ -1415,7 +1423,15 @@
                 <w:sz w:val="20"/>
                 <w:szCs w:val="20"/>
               </w:rPr>
-              <w:t>20 Minute Break</w:t>
+              <w:t>1</w:t>
+            </w:r>
+            <w:r>
+              <w:rPr>
+                <w:rFonts w:ascii="Arial" w:hAnsi="Arial" w:cs="Arial"/>
+                <w:sz w:val="20"/>
+                <w:szCs w:val="20"/>
+              </w:rPr>
+              <w:t>0 Minute Break</w:t>
             </w:r>
           </w:p>
         </w:tc>
@@ -1459,15 +1475,31 @@
                 <w:sz w:val="20"/>
                 <w:szCs w:val="20"/>
               </w:rPr>
-              <w:t>2:40-3</w:t>
-            </w:r>
-            <w:r>
-              <w:rPr>
-                <w:rFonts w:ascii="Arial" w:hAnsi="Arial" w:cs="Arial"/>
-                <w:sz w:val="20"/>
-                <w:szCs w:val="20"/>
-              </w:rPr>
-              <w:t>:10</w:t>
+              <w:t>2:3</w:t>
+            </w:r>
+            <w:r>
+              <w:rPr>
+                <w:rFonts w:ascii="Arial" w:hAnsi="Arial" w:cs="Arial"/>
+                <w:sz w:val="20"/>
+                <w:szCs w:val="20"/>
+              </w:rPr>
+              <w:t>0-3</w:t>
+            </w:r>
+            <w:r>
+              <w:rPr>
+                <w:rFonts w:ascii="Arial" w:hAnsi="Arial" w:cs="Arial"/>
+                <w:sz w:val="20"/>
+                <w:szCs w:val="20"/>
+              </w:rPr>
+              <w:t>:0</w:t>
+            </w:r>
+            <w:r>
+              <w:rPr>
+                <w:rFonts w:ascii="Arial" w:hAnsi="Arial" w:cs="Arial"/>
+                <w:sz w:val="20"/>
+                <w:szCs w:val="20"/>
+              </w:rPr>
+              <w:t>0</w:t>
             </w:r>
           </w:p>
         </w:tc>
@@ -1643,15 +1675,31 @@
                 <w:sz w:val="20"/>
                 <w:szCs w:val="20"/>
               </w:rPr>
-              <w:t>3:10-3</w:t>
-            </w:r>
-            <w:r>
-              <w:rPr>
-                <w:rFonts w:ascii="Arial" w:hAnsi="Arial" w:cs="Arial"/>
-                <w:sz w:val="20"/>
-                <w:szCs w:val="20"/>
-              </w:rPr>
-              <w:t>:15</w:t>
+              <w:t>3:0</w:t>
+            </w:r>
+            <w:r>
+              <w:rPr>
+                <w:rFonts w:ascii="Arial" w:hAnsi="Arial" w:cs="Arial"/>
+                <w:sz w:val="20"/>
+                <w:szCs w:val="20"/>
+              </w:rPr>
+              <w:t>0-3</w:t>
+            </w:r>
+            <w:r>
+              <w:rPr>
+                <w:rFonts w:ascii="Arial" w:hAnsi="Arial" w:cs="Arial"/>
+                <w:sz w:val="20"/>
+                <w:szCs w:val="20"/>
+              </w:rPr>
+              <w:t>:0</w:t>
+            </w:r>
+            <w:r>
+              <w:rPr>
+                <w:rFonts w:ascii="Arial" w:hAnsi="Arial" w:cs="Arial"/>
+                <w:sz w:val="20"/>
+                <w:szCs w:val="20"/>
+              </w:rPr>
+              <w:t>5</w:t>
             </w:r>
           </w:p>
         </w:tc>
@@ -1732,15 +1780,31 @@
                 <w:sz w:val="20"/>
                 <w:szCs w:val="20"/>
               </w:rPr>
-              <w:t>3:15-3</w:t>
-            </w:r>
-            <w:r>
-              <w:rPr>
-                <w:rFonts w:ascii="Arial" w:hAnsi="Arial" w:cs="Arial"/>
-                <w:sz w:val="20"/>
-                <w:szCs w:val="20"/>
-              </w:rPr>
-              <w:t>:45</w:t>
+              <w:t>3:0</w:t>
+            </w:r>
+            <w:r>
+              <w:rPr>
+                <w:rFonts w:ascii="Arial" w:hAnsi="Arial" w:cs="Arial"/>
+                <w:sz w:val="20"/>
+                <w:szCs w:val="20"/>
+              </w:rPr>
+              <w:t>5-3</w:t>
+            </w:r>
+            <w:r>
+              <w:rPr>
+                <w:rFonts w:ascii="Arial" w:hAnsi="Arial" w:cs="Arial"/>
+                <w:sz w:val="20"/>
+                <w:szCs w:val="20"/>
+              </w:rPr>
+              <w:t>:3</w:t>
+            </w:r>
+            <w:r>
+              <w:rPr>
+                <w:rFonts w:ascii="Arial" w:hAnsi="Arial" w:cs="Arial"/>
+                <w:sz w:val="20"/>
+                <w:szCs w:val="20"/>
+              </w:rPr>
+              <w:t>5</w:t>
             </w:r>
           </w:p>
         </w:tc>
@@ -1916,15 +1980,31 @@
                 <w:sz w:val="20"/>
                 <w:szCs w:val="20"/>
               </w:rPr>
-              <w:t>3:45-3</w:t>
-            </w:r>
-            <w:r>
-              <w:rPr>
-                <w:rFonts w:ascii="Arial" w:hAnsi="Arial" w:cs="Arial"/>
-                <w:sz w:val="20"/>
-                <w:szCs w:val="20"/>
-              </w:rPr>
-              <w:t>:55</w:t>
+              <w:t>3:3</w:t>
+            </w:r>
+            <w:r>
+              <w:rPr>
+                <w:rFonts w:ascii="Arial" w:hAnsi="Arial" w:cs="Arial"/>
+                <w:sz w:val="20"/>
+                <w:szCs w:val="20"/>
+              </w:rPr>
+              <w:t>5-3</w:t>
+            </w:r>
+            <w:r>
+              <w:rPr>
+                <w:rFonts w:ascii="Arial" w:hAnsi="Arial" w:cs="Arial"/>
+                <w:sz w:val="20"/>
+                <w:szCs w:val="20"/>
+              </w:rPr>
+              <w:t>:4</w:t>
+            </w:r>
+            <w:r>
+              <w:rPr>
+                <w:rFonts w:ascii="Arial" w:hAnsi="Arial" w:cs="Arial"/>
+                <w:sz w:val="20"/>
+                <w:szCs w:val="20"/>
+              </w:rPr>
+              <w:t>5</w:t>
             </w:r>
           </w:p>
         </w:tc>
@@ -2085,15 +2165,31 @@
                 <w:sz w:val="20"/>
                 <w:szCs w:val="20"/>
               </w:rPr>
-              <w:t>3:55-4</w:t>
-            </w:r>
-            <w:r>
-              <w:rPr>
-                <w:rFonts w:ascii="Arial" w:hAnsi="Arial" w:cs="Arial"/>
-                <w:sz w:val="20"/>
-                <w:szCs w:val="20"/>
-              </w:rPr>
-              <w:t>:25</w:t>
+              <w:t>3:4</w:t>
+            </w:r>
+            <w:r>
+              <w:rPr>
+                <w:rFonts w:ascii="Arial" w:hAnsi="Arial" w:cs="Arial"/>
+                <w:sz w:val="20"/>
+                <w:szCs w:val="20"/>
+              </w:rPr>
+              <w:t>5-4</w:t>
+            </w:r>
+            <w:r>
+              <w:rPr>
+                <w:rFonts w:ascii="Arial" w:hAnsi="Arial" w:cs="Arial"/>
+                <w:sz w:val="20"/>
+                <w:szCs w:val="20"/>
+              </w:rPr>
+              <w:t>:1</w:t>
+            </w:r>
+            <w:r>
+              <w:rPr>
+                <w:rFonts w:ascii="Arial" w:hAnsi="Arial" w:cs="Arial"/>
+                <w:sz w:val="20"/>
+                <w:szCs w:val="20"/>
+              </w:rPr>
+              <w:t>5</w:t>
             </w:r>
           </w:p>
         </w:tc>
@@ -2269,15 +2365,31 @@
                 <w:sz w:val="20"/>
                 <w:szCs w:val="20"/>
               </w:rPr>
-              <w:t>4:25-4</w:t>
-            </w:r>
-            <w:r>
-              <w:rPr>
-                <w:rFonts w:ascii="Arial" w:hAnsi="Arial" w:cs="Arial"/>
-                <w:sz w:val="20"/>
-                <w:szCs w:val="20"/>
-              </w:rPr>
-              <w:t>:30</w:t>
+              <w:t>4:1</w:t>
+            </w:r>
+            <w:r>
+              <w:rPr>
+                <w:rFonts w:ascii="Arial" w:hAnsi="Arial" w:cs="Arial"/>
+                <w:sz w:val="20"/>
+                <w:szCs w:val="20"/>
+              </w:rPr>
+              <w:t>5-4</w:t>
+            </w:r>
+            <w:r>
+              <w:rPr>
+                <w:rFonts w:ascii="Arial" w:hAnsi="Arial" w:cs="Arial"/>
+                <w:sz w:val="20"/>
+                <w:szCs w:val="20"/>
+              </w:rPr>
+              <w:t>:2</w:t>
+            </w:r>
+            <w:r>
+              <w:rPr>
+                <w:rFonts w:ascii="Arial" w:hAnsi="Arial" w:cs="Arial"/>
+                <w:sz w:val="20"/>
+                <w:szCs w:val="20"/>
+              </w:rPr>
+              <w:t>0</w:t>
             </w:r>
           </w:p>
         </w:tc>
@@ -2438,15 +2550,17 @@
                 <w:sz w:val="20"/>
                 <w:szCs w:val="20"/>
               </w:rPr>
-              <w:t>4:30-5</w:t>
-            </w:r>
-            <w:r>
-              <w:rPr>
-                <w:rFonts w:ascii="Arial" w:hAnsi="Arial" w:cs="Arial"/>
-                <w:sz w:val="20"/>
-                <w:szCs w:val="20"/>
-              </w:rPr>
-              <w:t>:00</w:t>
+              <w:t>4:20-4:5</w:t>
+            </w:r>
+            <w:bookmarkStart w:id="0" w:name="_GoBack"/>
+            <w:bookmarkEnd w:id="0"/>
+            <w:r>
+              <w:rPr>
+                <w:rFonts w:ascii="Arial" w:hAnsi="Arial" w:cs="Arial"/>
+                <w:sz w:val="20"/>
+                <w:szCs w:val="20"/>
+              </w:rPr>
+              <w:t>0</w:t>
             </w:r>
           </w:p>
         </w:tc>
@@ -2603,8 +2717,6 @@
           <w:szCs w:val="20"/>
         </w:rPr>
       </w:pPr>
-      <w:bookmarkStart w:id="0" w:name="_GoBack"/>
-      <w:bookmarkEnd w:id="0"/>
     </w:p>
     <w:sectPr>
       <w:headerReference w:type="default" r:id="rId7"/>

</xml_diff>